<commit_message>
report in md docx & pdf and presentation in md pdf html
</commit_message>
<xml_diff>
--- a/labs/lab1/report/report.docx
+++ b/labs/lab1/report/report.docx
@@ -240,16 +240,7 @@
         </w:numPr>
       </w:pPr>
       <w:r>
-        <w:t xml:space="preserve">Установка пакетного менеджера chocolatey (рис.</w:t>
-      </w:r>
-      <w:r>
-        <w:t xml:space="preserve"> </w:t>
-      </w:r>
-      <w:r>
-        <w:t xml:space="preserve">[-@fig:001]</w:t>
-      </w:r>
-      <w:r>
-        <w:t xml:space="preserve">).</w:t>
+        <w:t xml:space="preserve">Установка пакетного менеджера chocolatey (рис. 1).</w:t>
       </w:r>
     </w:p>
     <w:p>
@@ -316,16 +307,7 @@
         </w:numPr>
       </w:pPr>
       <w:r>
-        <w:t xml:space="preserve">Установка pandoc (рис.</w:t>
-      </w:r>
-      <w:r>
-        <w:t xml:space="preserve"> </w:t>
-      </w:r>
-      <w:r>
-        <w:t xml:space="preserve">[-@fig:002]</w:t>
-      </w:r>
-      <w:r>
-        <w:t xml:space="preserve">).</w:t>
+        <w:t xml:space="preserve">Установка pandoc (рис. 2).</w:t>
       </w:r>
     </w:p>
     <w:p>
@@ -392,16 +374,7 @@
         </w:numPr>
       </w:pPr>
       <w:r>
-        <w:t xml:space="preserve">Создание рабочего пространства по предмету следующей иерархии (рис.</w:t>
-      </w:r>
-      <w:r>
-        <w:t xml:space="preserve"> </w:t>
-      </w:r>
-      <w:r>
-        <w:t xml:space="preserve">[-@fig:003]</w:t>
-      </w:r>
-      <w:r>
-        <w:t xml:space="preserve">).</w:t>
+        <w:t xml:space="preserve">Создание рабочего пространства по предмету следующей иерархии (рис. 3).</w:t>
       </w:r>
     </w:p>
     <w:p>
@@ -468,16 +441,7 @@
         </w:numPr>
       </w:pPr>
       <w:r>
-        <w:t xml:space="preserve">Установка make (рис.</w:t>
-      </w:r>
-      <w:r>
-        <w:t xml:space="preserve"> </w:t>
-      </w:r>
-      <w:r>
-        <w:t xml:space="preserve">[-@fig:004]</w:t>
-      </w:r>
-      <w:r>
-        <w:t xml:space="preserve">).</w:t>
+        <w:t xml:space="preserve">Установка make (рис. 4).</w:t>
       </w:r>
     </w:p>
     <w:p>
@@ -544,16 +508,7 @@
         </w:numPr>
       </w:pPr>
       <w:r>
-        <w:t xml:space="preserve">Установка git (рис.</w:t>
-      </w:r>
-      <w:r>
-        <w:t xml:space="preserve"> </w:t>
-      </w:r>
-      <w:r>
-        <w:t xml:space="preserve">[-@fig:005]</w:t>
-      </w:r>
-      <w:r>
-        <w:t xml:space="preserve">).</w:t>
+        <w:t xml:space="preserve">Установка git (рис. 5).</w:t>
       </w:r>
     </w:p>
     <w:p>
@@ -620,16 +575,7 @@
         </w:numPr>
       </w:pPr>
       <w:r>
-        <w:t xml:space="preserve">Установка gh (рис.</w:t>
-      </w:r>
-      <w:r>
-        <w:t xml:space="preserve"> </w:t>
-      </w:r>
-      <w:r>
-        <w:t xml:space="preserve">[-@fig:006]</w:t>
-      </w:r>
-      <w:r>
-        <w:t xml:space="preserve">).</w:t>
+        <w:t xml:space="preserve">Установка gh (рис. 6).</w:t>
       </w:r>
     </w:p>
     <w:p>
@@ -696,16 +642,7 @@
         </w:numPr>
       </w:pPr>
       <w:r>
-        <w:t xml:space="preserve">Создание репозитория курса с помощью утилит (рис.</w:t>
-      </w:r>
-      <w:r>
-        <w:t xml:space="preserve"> </w:t>
-      </w:r>
-      <w:r>
-        <w:t xml:space="preserve">[-@fig:007]</w:t>
-      </w:r>
-      <w:r>
-        <w:t xml:space="preserve">).</w:t>
+        <w:t xml:space="preserve">Создание репозитория курса с помощью утилит (рис. 7).</w:t>
       </w:r>
     </w:p>
     <w:p>
@@ -772,16 +709,7 @@
         </w:numPr>
       </w:pPr>
       <w:r>
-        <w:t xml:space="preserve">Ввод кода (рис.</w:t>
-      </w:r>
-      <w:r>
-        <w:t xml:space="preserve"> </w:t>
-      </w:r>
-      <w:r>
-        <w:t xml:space="preserve">[-@fig:008]</w:t>
-      </w:r>
-      <w:r>
-        <w:t xml:space="preserve">).</w:t>
+        <w:t xml:space="preserve">Ввод кода (рис. 8).</w:t>
       </w:r>
     </w:p>
     <w:p>
@@ -848,22 +776,7 @@
         </w:numPr>
       </w:pPr>
       <w:r>
-        <w:t xml:space="preserve">Создание репозитория курса с помощью gh repo create (рис.</w:t>
-      </w:r>
-      <w:r>
-        <w:t xml:space="preserve"> </w:t>
-      </w:r>
-      <w:r>
-        <w:t xml:space="preserve">[-@fig:009]</w:t>
-      </w:r>
-      <w:r>
-        <w:t xml:space="preserve">-</w:t>
-      </w:r>
-      <w:r>
-        <w:t xml:space="preserve">[-@fig:010]</w:t>
-      </w:r>
-      <w:r>
-        <w:t xml:space="preserve">).</w:t>
+        <w:t xml:space="preserve">Создание репозитория курса с помощью gh repo create (рис. 9-10).</w:t>
       </w:r>
     </w:p>
     <w:p>
@@ -985,16 +898,7 @@
         </w:numPr>
       </w:pPr>
       <w:r>
-        <w:t xml:space="preserve">git clone (рис.</w:t>
-      </w:r>
-      <w:r>
-        <w:t xml:space="preserve"> </w:t>
-      </w:r>
-      <w:r>
-        <w:t xml:space="preserve">[-@fig:011]</w:t>
-      </w:r>
-      <w:r>
-        <w:t xml:space="preserve">).</w:t>
+        <w:t xml:space="preserve">git clone (рис. 11).</w:t>
       </w:r>
     </w:p>
     <w:p>
@@ -1061,16 +965,7 @@
         </w:numPr>
       </w:pPr>
       <w:r>
-        <w:t xml:space="preserve">Результат создания на Github (рис.</w:t>
-      </w:r>
-      <w:r>
-        <w:t xml:space="preserve"> </w:t>
-      </w:r>
-      <w:r>
-        <w:t xml:space="preserve">[-@fig:012]</w:t>
-      </w:r>
-      <w:r>
-        <w:t xml:space="preserve">).</w:t>
+        <w:t xml:space="preserve">Результат создания на Github (рис. 12).</w:t>
       </w:r>
     </w:p>
     <w:p>
@@ -1137,16 +1032,7 @@
         </w:numPr>
       </w:pPr>
       <w:r>
-        <w:t xml:space="preserve">Папки на локальном компьютере (рис.</w:t>
-      </w:r>
-      <w:r>
-        <w:t xml:space="preserve"> </w:t>
-      </w:r>
-      <w:r>
-        <w:t xml:space="preserve">[-@fig:013]</w:t>
-      </w:r>
-      <w:r>
-        <w:t xml:space="preserve">).</w:t>
+        <w:t xml:space="preserve">Папки на локальном компьютере (рис. 13).</w:t>
       </w:r>
     </w:p>
     <w:p>
@@ -1213,16 +1099,7 @@
         </w:numPr>
       </w:pPr>
       <w:r>
-        <w:t xml:space="preserve">Установка msys2 (рис.</w:t>
-      </w:r>
-      <w:r>
-        <w:t xml:space="preserve"> </w:t>
-      </w:r>
-      <w:r>
-        <w:t xml:space="preserve">[-@fig:014]</w:t>
-      </w:r>
-      <w:r>
-        <w:t xml:space="preserve">).</w:t>
+        <w:t xml:space="preserve">Установка msys2 (рис. 14).</w:t>
       </w:r>
     </w:p>
     <w:p>
@@ -1289,16 +1166,7 @@
         </w:numPr>
       </w:pPr>
       <w:r>
-        <w:t xml:space="preserve">Удаление ненужных файлов (рис.</w:t>
-      </w:r>
-      <w:r>
-        <w:t xml:space="preserve"> </w:t>
-      </w:r>
-      <w:r>
-        <w:t xml:space="preserve">[-@fig:015]</w:t>
-      </w:r>
-      <w:r>
-        <w:t xml:space="preserve">).</w:t>
+        <w:t xml:space="preserve">Удаление ненужных файлов (рис. 15).</w:t>
       </w:r>
     </w:p>
     <w:p>
@@ -1365,16 +1233,7 @@
         </w:numPr>
       </w:pPr>
       <w:r>
-        <w:t xml:space="preserve">Заходим в msys2 и переходим в папку mathmod (рис.</w:t>
-      </w:r>
-      <w:r>
-        <w:t xml:space="preserve"> </w:t>
-      </w:r>
-      <w:r>
-        <w:t xml:space="preserve">[-@fig:016]</w:t>
-      </w:r>
-      <w:r>
-        <w:t xml:space="preserve">).</w:t>
+        <w:t xml:space="preserve">Заходим в msys2 и переходим в папку mathmod (рис. 16).</w:t>
       </w:r>
     </w:p>
     <w:p>
@@ -1441,16 +1300,7 @@
         </w:numPr>
       </w:pPr>
       <w:r>
-        <w:t xml:space="preserve">Через pacman скачивание make (рис.</w:t>
-      </w:r>
-      <w:r>
-        <w:t xml:space="preserve"> </w:t>
-      </w:r>
-      <w:r>
-        <w:t xml:space="preserve">[-@fig:017]</w:t>
-      </w:r>
-      <w:r>
-        <w:t xml:space="preserve">).</w:t>
+        <w:t xml:space="preserve">Через pacman скачивание make (рис. 17).</w:t>
       </w:r>
     </w:p>
     <w:p>
@@ -1517,16 +1367,7 @@
         </w:numPr>
       </w:pPr>
       <w:r>
-        <w:t xml:space="preserve">Выполняем make prepare (рис.</w:t>
-      </w:r>
-      <w:r>
-        <w:t xml:space="preserve"> </w:t>
-      </w:r>
-      <w:r>
-        <w:t xml:space="preserve">[-@fig:018]</w:t>
-      </w:r>
-      <w:r>
-        <w:t xml:space="preserve">).</w:t>
+        <w:t xml:space="preserve">Выполняем make prepare (рис. 18).</w:t>
       </w:r>
     </w:p>
     <w:p>
@@ -1593,22 +1434,7 @@
         </w:numPr>
       </w:pPr>
       <w:r>
-        <w:t xml:space="preserve">Отправление изменений на github (рис.</w:t>
-      </w:r>
-      <w:r>
-        <w:t xml:space="preserve"> </w:t>
-      </w:r>
-      <w:r>
-        <w:t xml:space="preserve">[-@fig:019]</w:t>
-      </w:r>
-      <w:r>
-        <w:t xml:space="preserve">-</w:t>
-      </w:r>
-      <w:r>
-        <w:t xml:space="preserve">[-@fig:020]</w:t>
-      </w:r>
-      <w:r>
-        <w:t xml:space="preserve">).</w:t>
+        <w:t xml:space="preserve">Отправление изменений на github (рис. 19-20).</w:t>
       </w:r>
     </w:p>
     <w:p>
@@ -1730,22 +1556,7 @@
         </w:numPr>
       </w:pPr>
       <w:r>
-        <w:t xml:space="preserve">Обзор изменений на github (рис.</w:t>
-      </w:r>
-      <w:r>
-        <w:t xml:space="preserve"> </w:t>
-      </w:r>
-      <w:r>
-        <w:t xml:space="preserve">[-@fig:021]</w:t>
-      </w:r>
-      <w:r>
-        <w:t xml:space="preserve">-</w:t>
-      </w:r>
-      <w:r>
-        <w:t xml:space="preserve">[-@fig:022]</w:t>
-      </w:r>
-      <w:r>
-        <w:t xml:space="preserve">).</w:t>
+        <w:t xml:space="preserve">Обзор изменений на github (рис. 21-22).</w:t>
       </w:r>
     </w:p>
     <w:p>
@@ -1867,16 +1678,7 @@
         </w:numPr>
       </w:pPr>
       <w:r>
-        <w:t xml:space="preserve">Скачивание MiKTeX (рис.</w:t>
-      </w:r>
-      <w:r>
-        <w:t xml:space="preserve"> </w:t>
-      </w:r>
-      <w:r>
-        <w:t xml:space="preserve">[-@fig:023]</w:t>
-      </w:r>
-      <w:r>
-        <w:t xml:space="preserve">).</w:t>
+        <w:t xml:space="preserve">Скачивание MiKTeX (рис. 23).</w:t>
       </w:r>
     </w:p>
     <w:p>
@@ -1943,16 +1745,7 @@
         </w:numPr>
       </w:pPr>
       <w:r>
-        <w:t xml:space="preserve">Конвертация в pdf (рис.</w:t>
-      </w:r>
-      <w:r>
-        <w:t xml:space="preserve"> </w:t>
-      </w:r>
-      <w:r>
-        <w:t xml:space="preserve">[-@fig:024]</w:t>
-      </w:r>
-      <w:r>
-        <w:t xml:space="preserve">).</w:t>
+        <w:t xml:space="preserve">Конвертация в pdf (рис. 24).</w:t>
       </w:r>
     </w:p>
     <w:p>
@@ -2019,16 +1812,7 @@
         </w:numPr>
       </w:pPr>
       <w:r>
-        <w:t xml:space="preserve">Конвертация в docx (рис.</w:t>
-      </w:r>
-      <w:r>
-        <w:t xml:space="preserve"> </w:t>
-      </w:r>
-      <w:r>
-        <w:t xml:space="preserve">[-@fig:025]</w:t>
-      </w:r>
-      <w:r>
-        <w:t xml:space="preserve">).</w:t>
+        <w:t xml:space="preserve">Конвертация в docx (рис. 25).</w:t>
       </w:r>
     </w:p>
     <w:p>
@@ -2095,16 +1879,7 @@
         </w:numPr>
       </w:pPr>
       <w:r>
-        <w:t xml:space="preserve">Готовые файлы в папке report (рис.</w:t>
-      </w:r>
-      <w:r>
-        <w:t xml:space="preserve"> </w:t>
-      </w:r>
-      <w:r>
-        <w:t xml:space="preserve">[-@fig:026]</w:t>
-      </w:r>
-      <w:r>
-        <w:t xml:space="preserve">).</w:t>
+        <w:t xml:space="preserve">Готовые файлы в папке report (рис. 26).</w:t>
       </w:r>
     </w:p>
     <w:p>

</xml_diff>